<commit_message>
Nuevas evidencias y reestructuración
</commit_message>
<xml_diff>
--- a/Fase 1/Evidencias Individuales/SALDIVIA_MARIA_1.1_APT122_AutoevaluacionCompetenciasFase1.docx
+++ b/Fase 1/Evidencias Individuales/SALDIVIA_MARIA_1.1_APT122_AutoevaluacionCompetenciasFase1.docx
@@ -191,25 +191,7 @@
           <w:sz w:val="24"/>
           <w:szCs w:val="24"/>
         </w:rPr>
-        <w:t xml:space="preserve">Piensa en tu proceso de aprendizaje durante el tiempo que has </w:t>
-      </w:r>
-      <w:proofErr w:type="gramStart"/>
-      <w:r>
-        <w:rPr>
-          <w:rFonts w:eastAsiaTheme="majorEastAsia"/>
-          <w:sz w:val="24"/>
-          <w:szCs w:val="24"/>
-        </w:rPr>
-        <w:t>estudiando</w:t>
-      </w:r>
-      <w:proofErr w:type="gramEnd"/>
-      <w:r>
-        <w:rPr>
-          <w:rFonts w:eastAsiaTheme="majorEastAsia"/>
-          <w:sz w:val="24"/>
-          <w:szCs w:val="24"/>
-        </w:rPr>
-        <w:t xml:space="preserve"> en Duoc UC y evalúa el nivel de logro que alcanzaste en cada competencia de tu plan de estudio. </w:t>
+        <w:t xml:space="preserve">Piensa en tu proceso de aprendizaje durante el tiempo que has estudiando en Duoc UC y evalúa el nivel de logro que alcanzaste en cada competencia de tu plan de estudio. </w:t>
       </w:r>
     </w:p>
     <w:p>
@@ -1442,14 +1424,7 @@
                 <w:sz w:val="18"/>
                 <w:szCs w:val="18"/>
               </w:rPr>
-              <w:t>Si bien cursé con éxito la asignatura de Calidad de Software, reconozco que mi experiencia se limita principalmente a las herramientas y metodologías abordadas en ese contexto académico. Aún no he profundizado en otras herramientas o buenas prácticas utilizadas en la industria</w:t>
-            </w:r>
-            <w:r>
-              <w:rPr>
-                <w:sz w:val="18"/>
-                <w:szCs w:val="18"/>
-              </w:rPr>
-              <w:t>.</w:t>
+              <w:t>Si bien cursé con éxito la asignatura de Calidad de Software, reconozco que mi experiencia se limita principalmente a las herramientas y metodologías abordadas en ese contexto académico. Aún no he profundizado en otras herramientas o buenas prácticas utilizadas en la industria.</w:t>
             </w:r>
           </w:p>
         </w:tc>
@@ -1477,23 +1452,7 @@
                 <w:sz w:val="18"/>
                 <w:szCs w:val="18"/>
               </w:rPr>
-              <w:t xml:space="preserve">Ofrecer propuestas de solución informática analizando de forma integral los procesos </w:t>
-            </w:r>
-            <w:proofErr w:type="gramStart"/>
-            <w:r>
-              <w:rPr>
-                <w:sz w:val="18"/>
-                <w:szCs w:val="18"/>
-              </w:rPr>
-              <w:t>de acuerdo a</w:t>
-            </w:r>
-            <w:proofErr w:type="gramEnd"/>
-            <w:r>
-              <w:rPr>
-                <w:sz w:val="18"/>
-                <w:szCs w:val="18"/>
-              </w:rPr>
-              <w:t xml:space="preserve"> los requerimientos de la organización.</w:t>
+              <w:t>Ofrecer propuestas de solución informática analizando de forma integral los procesos de acuerdo a los requerimientos de la organización.</w:t>
             </w:r>
           </w:p>
         </w:tc>
@@ -1637,23 +1596,7 @@
                 <w:sz w:val="18"/>
                 <w:szCs w:val="18"/>
               </w:rPr>
-              <w:t xml:space="preserve">Gestionar proyectos informáticos, ofreciendo alternativas para la toma de decisiones </w:t>
-            </w:r>
-            <w:proofErr w:type="gramStart"/>
-            <w:r>
-              <w:rPr>
-                <w:sz w:val="18"/>
-                <w:szCs w:val="18"/>
-              </w:rPr>
-              <w:t>de acuerdo a</w:t>
-            </w:r>
-            <w:proofErr w:type="gramEnd"/>
-            <w:r>
-              <w:rPr>
-                <w:sz w:val="18"/>
-                <w:szCs w:val="18"/>
-              </w:rPr>
-              <w:t xml:space="preserve"> los requerimientos de la organización.</w:t>
+              <w:t>Gestionar proyectos informáticos, ofreciendo alternativas para la toma de decisiones de acuerdo a los requerimientos de la organización.</w:t>
             </w:r>
           </w:p>
         </w:tc>
@@ -1797,23 +1740,7 @@
                 <w:szCs w:val="18"/>
               </w:rPr>
               <w:lastRenderedPageBreak/>
-              <w:t xml:space="preserve">Construir modelos de datos para soportar los requerimientos de la organización </w:t>
-            </w:r>
-            <w:proofErr w:type="gramStart"/>
-            <w:r>
-              <w:rPr>
-                <w:sz w:val="18"/>
-                <w:szCs w:val="18"/>
-              </w:rPr>
-              <w:t>de acuerdo a</w:t>
-            </w:r>
-            <w:proofErr w:type="gramEnd"/>
-            <w:r>
-              <w:rPr>
-                <w:sz w:val="18"/>
-                <w:szCs w:val="18"/>
-              </w:rPr>
-              <w:t xml:space="preserve"> un diseño definido y escalable en el tiempo.</w:t>
+              <w:t>Construir modelos de datos para soportar los requerimientos de la organización de acuerdo a un diseño definido y escalable en el tiempo.</w:t>
             </w:r>
           </w:p>
         </w:tc>
@@ -1929,28 +1856,7 @@
                 <w:sz w:val="18"/>
                 <w:szCs w:val="18"/>
               </w:rPr>
-              <w:t>He tenido un desempeño satisfactorio en la construcción de modelos de datos, especialmente en proyectos pequeños que h</w:t>
-            </w:r>
-            <w:r>
-              <w:rPr>
-                <w:sz w:val="18"/>
-                <w:szCs w:val="18"/>
-              </w:rPr>
-              <w:t xml:space="preserve">e </w:t>
-            </w:r>
-            <w:r>
-              <w:rPr>
-                <w:sz w:val="18"/>
-                <w:szCs w:val="18"/>
-              </w:rPr>
-              <w:t>realizado durante mi formación. Aunque el proyecto de primer año que evalué en la asignatura de Calidad de Software fue bien ejecutado, reconozco que sigue siendo de escala reducida y no tengo certeza de cómo respondería en un contexto real y a mayor escala. A pesar de ello, considero que el modelado lógico está bien estructurado y cumple</w:t>
-            </w:r>
-            <w:r>
-              <w:rPr>
-                <w:sz w:val="18"/>
-                <w:szCs w:val="18"/>
-              </w:rPr>
-              <w:t>.</w:t>
+              <w:t>He tenido un desempeño satisfactorio en la construcción de modelos de datos, especialmente en proyectos pequeños que he realizado durante mi formación. Aunque el proyecto de primer año que evalué en la asignatura de Calidad de Software fue bien ejecutado, reconozco que sigue siendo de escala reducida y no tengo certeza de cómo respondería en un contexto real y a mayor escala. A pesar de ello, considero que el modelado lógico está bien estructurado y cumple.</w:t>
             </w:r>
           </w:p>
         </w:tc>
@@ -1978,23 +1884,7 @@
                 <w:sz w:val="18"/>
                 <w:szCs w:val="18"/>
               </w:rPr>
-              <w:t xml:space="preserve">Desarrollar la transformación de grandes volúmenes de datos para la obtención de información y conocimiento de la organización a fin de apoyar la toma de decisiones y la mejora de los procesos de negocios, </w:t>
-            </w:r>
-            <w:proofErr w:type="gramStart"/>
-            <w:r>
-              <w:rPr>
-                <w:sz w:val="18"/>
-                <w:szCs w:val="18"/>
-              </w:rPr>
-              <w:t>de acuerdo a</w:t>
-            </w:r>
-            <w:proofErr w:type="gramEnd"/>
-            <w:r>
-              <w:rPr>
-                <w:sz w:val="18"/>
-                <w:szCs w:val="18"/>
-              </w:rPr>
-              <w:t xml:space="preserve"> las necesidades de la organización.</w:t>
+              <w:t>Desarrollar la transformación de grandes volúmenes de datos para la obtención de información y conocimiento de la organización a fin de apoyar la toma de decisiones y la mejora de los procesos de negocios, de acuerdo a las necesidades de la organización.</w:t>
             </w:r>
           </w:p>
         </w:tc>
@@ -2110,28 +2000,7 @@
                 <w:sz w:val="18"/>
                 <w:szCs w:val="18"/>
               </w:rPr>
-              <w:t>En las asignaturas de Big Data y Minería de Datos, he lograd</w:t>
-            </w:r>
-            <w:r>
-              <w:rPr>
-                <w:sz w:val="18"/>
-                <w:szCs w:val="18"/>
-              </w:rPr>
-              <w:t xml:space="preserve">o realizar </w:t>
-            </w:r>
-            <w:r>
-              <w:rPr>
-                <w:sz w:val="18"/>
-                <w:szCs w:val="18"/>
-              </w:rPr>
-              <w:t>limpieza y transformación de datos, comprendiendo de manera efectiva los procesos involucrados. A pesar de ser un área compleja, considero que he adquirido una buena comprensión de las herramientas y técnicas necesarias para manejar grandes volúmenes de datos, lo que me permite apoyar la obtención de información valiosa para la toma de decisiones y mejora de los procesos de negocio.</w:t>
-            </w:r>
-            <w:r>
-              <w:rPr>
-                <w:sz w:val="18"/>
-                <w:szCs w:val="18"/>
-              </w:rPr>
-              <w:t xml:space="preserve"> Además, junto a mi grupo en dicha asignatura pudimos enfrentar las limitaciones de las herramientas que utilizamos.</w:t>
+              <w:t>En las asignaturas de Big Data y Minería de Datos, he logrado realizar limpieza y transformación de datos, comprendiendo de manera efectiva los procesos involucrados. A pesar de ser un área compleja, considero que he adquirido una buena comprensión de las herramientas y técnicas necesarias para manejar grandes volúmenes de datos, lo que me permite apoyar la obtención de información valiosa para la toma de decisiones y mejora de los procesos de negocio. Además, junto a mi grupo en dicha asignatura pudimos enfrentar las limitaciones de las herramientas que utilizamos.</w:t>
             </w:r>
           </w:p>
         </w:tc>
@@ -2456,23 +2325,7 @@
                 <w:sz w:val="18"/>
                 <w:szCs w:val="18"/>
               </w:rPr>
-              <w:t xml:space="preserve">Programar consultas o rutinas para manipular información de una base de datos </w:t>
-            </w:r>
-            <w:proofErr w:type="gramStart"/>
-            <w:r>
-              <w:rPr>
-                <w:sz w:val="18"/>
-                <w:szCs w:val="18"/>
-              </w:rPr>
-              <w:t>de acuerdo a</w:t>
-            </w:r>
-            <w:proofErr w:type="gramEnd"/>
-            <w:r>
-              <w:rPr>
-                <w:sz w:val="18"/>
-                <w:szCs w:val="18"/>
-              </w:rPr>
-              <w:t xml:space="preserve"> los requerimientos de la organización.</w:t>
+              <w:t>Programar consultas o rutinas para manipular información de una base de datos de acuerdo a los requerimientos de la organización.</w:t>
             </w:r>
           </w:p>
         </w:tc>
@@ -2588,56 +2441,7 @@
                 <w:sz w:val="18"/>
                 <w:szCs w:val="18"/>
               </w:rPr>
-              <w:t xml:space="preserve">He trabajado con consultas y rutinas para manipular información en bases de datos, y aunque he logrado realizar consultas que cumplen con </w:t>
-            </w:r>
-            <w:r>
-              <w:rPr>
-                <w:sz w:val="18"/>
-                <w:szCs w:val="18"/>
-              </w:rPr>
-              <w:t xml:space="preserve">ciertos </w:t>
-            </w:r>
-            <w:r>
-              <w:rPr>
-                <w:sz w:val="18"/>
-                <w:szCs w:val="18"/>
-              </w:rPr>
-              <w:t>requerimientos</w:t>
-            </w:r>
-            <w:r>
-              <w:rPr>
-                <w:sz w:val="18"/>
-                <w:szCs w:val="18"/>
-              </w:rPr>
-              <w:t>, e</w:t>
-            </w:r>
-            <w:r>
-              <w:rPr>
-                <w:sz w:val="18"/>
-                <w:szCs w:val="18"/>
-              </w:rPr>
-              <w:t xml:space="preserve">stas han sido relativamente sencillas en su mayoría. A pesar de ello, considero que tengo una </w:t>
-            </w:r>
-            <w:r>
-              <w:rPr>
-                <w:sz w:val="18"/>
-                <w:szCs w:val="18"/>
-              </w:rPr>
-              <w:t>base adecuada</w:t>
-            </w:r>
-            <w:r>
-              <w:rPr>
-                <w:sz w:val="18"/>
-                <w:szCs w:val="18"/>
-              </w:rPr>
-              <w:t>, aunque reconozco que podría mejorar en consultas más complejas o específicas</w:t>
-            </w:r>
-            <w:r>
-              <w:rPr>
-                <w:sz w:val="18"/>
-                <w:szCs w:val="18"/>
-              </w:rPr>
-              <w:t>.</w:t>
+              <w:t>He trabajado con consultas y rutinas para manipular información en bases de datos, y aunque he logrado realizar consultas que cumplen con ciertos requerimientos, estas han sido relativamente sencillas en su mayoría. A pesar de ello, considero que tengo una base adecuada, aunque reconozco que podría mejorar en consultas más complejas o específicas.</w:t>
             </w:r>
           </w:p>
         </w:tc>
@@ -2781,14 +2585,7 @@
                 <w:sz w:val="18"/>
                 <w:szCs w:val="18"/>
               </w:rPr>
-              <w:t>Como mencioné en el punto anterior, mi experiencia en la construcción de programas y rutinas ha sido principalmente a nivel básico</w:t>
-            </w:r>
-            <w:r>
-              <w:rPr>
-                <w:sz w:val="18"/>
-                <w:szCs w:val="18"/>
-              </w:rPr>
-              <w:t>/medio.</w:t>
+              <w:t>Como mencioné en el punto anterior, mi experiencia en la construcción de programas y rutinas ha sido principalmente a nivel básico/medio.</w:t>
             </w:r>
           </w:p>
         </w:tc>
@@ -2816,23 +2613,7 @@
                 <w:sz w:val="18"/>
                 <w:szCs w:val="18"/>
               </w:rPr>
-              <w:t xml:space="preserve">Implementar soluciones sistémicas integrales para automatizar u optimizar procesos de negocio </w:t>
-            </w:r>
-            <w:proofErr w:type="gramStart"/>
-            <w:r>
-              <w:rPr>
-                <w:sz w:val="18"/>
-                <w:szCs w:val="18"/>
-              </w:rPr>
-              <w:t>de acuerdo a</w:t>
-            </w:r>
-            <w:proofErr w:type="gramEnd"/>
-            <w:r>
-              <w:rPr>
-                <w:sz w:val="18"/>
-                <w:szCs w:val="18"/>
-              </w:rPr>
-              <w:t xml:space="preserve"> las necesidades de la organización.</w:t>
+              <w:t>Implementar soluciones sistémicas integrales para automatizar u optimizar procesos de negocio de acuerdo a las necesidades de la organización.</w:t>
             </w:r>
           </w:p>
         </w:tc>
@@ -2948,14 +2729,7 @@
                 <w:sz w:val="18"/>
                 <w:szCs w:val="18"/>
               </w:rPr>
-              <w:t>Aunque he adquirido algunos conocimientos sobre la automatización de procesos durante mis estudios, no he tenido la oportunidad de trabajar en proyectos reales que involucren la implementación de soluciones sistémicas integrales para la optimización de procesos de negocio. Mis experiencias han sido limitadas a contextos académicos</w:t>
-            </w:r>
-            <w:r>
-              <w:rPr>
-                <w:sz w:val="18"/>
-                <w:szCs w:val="18"/>
-              </w:rPr>
-              <w:t>.</w:t>
+              <w:t>Aunque he adquirido algunos conocimientos sobre la automatización de procesos durante mis estudios, no he tenido la oportunidad de trabajar en proyectos reales que involucren la implementación de soluciones sistémicas integrales para la optimización de procesos de negocio. Mis experiencias han sido limitadas a contextos académicos.</w:t>
             </w:r>
           </w:p>
         </w:tc>
@@ -3102,25 +2876,7 @@
                 <w:sz w:val="18"/>
                 <w:szCs w:val="18"/>
               </w:rPr>
-              <w:t xml:space="preserve">Mi experiencia en el área de seguridad informática es limitada. Aunque he tenido una exposición básica a conceptos de seguridad en mis estudios, no he </w:t>
-            </w:r>
-            <w:r>
-              <w:rPr>
-                <w:i/>
-                <w:iCs/>
-                <w:sz w:val="18"/>
-                <w:szCs w:val="18"/>
-              </w:rPr>
-              <w:t>profundizado por fuera y no me llama mucho la atención</w:t>
-            </w:r>
-            <w:r>
-              <w:rPr>
-                <w:i/>
-                <w:iCs/>
-                <w:sz w:val="18"/>
-                <w:szCs w:val="18"/>
-              </w:rPr>
-              <w:t>.</w:t>
+              <w:t>Mi experiencia en el área de seguridad informática es limitada. Aunque he tenido una exposición básica a conceptos de seguridad en mis estudios, no he profundizado por fuera y no me llama mucho la atención.</w:t>
             </w:r>
           </w:p>
           <w:p>
@@ -3157,23 +2913,7 @@
                 <w:sz w:val="18"/>
                 <w:szCs w:val="18"/>
               </w:rPr>
-              <w:t xml:space="preserve">Comunicarse de forma oral y escrita usando el idioma inglés en situaciones </w:t>
-            </w:r>
-            <w:proofErr w:type="gramStart"/>
-            <w:r>
-              <w:rPr>
-                <w:sz w:val="18"/>
-                <w:szCs w:val="18"/>
-              </w:rPr>
-              <w:t>socio-laborales</w:t>
-            </w:r>
-            <w:proofErr w:type="gramEnd"/>
-            <w:r>
-              <w:rPr>
-                <w:sz w:val="18"/>
-                <w:szCs w:val="18"/>
-              </w:rPr>
-              <w:t xml:space="preserve"> a un nivel básico, según la tabla de competencias </w:t>
+              <w:t xml:space="preserve">Comunicarse de forma oral y escrita usando el idioma inglés en situaciones socio-laborales a un nivel básico, según la tabla de competencias </w:t>
             </w:r>
             <w:r>
               <w:rPr>
@@ -3369,23 +3109,7 @@
                 <w:sz w:val="18"/>
                 <w:szCs w:val="18"/>
               </w:rPr>
-              <w:t xml:space="preserve">Comunicarse de forma oral y escrita usando el idioma inglés en situaciones </w:t>
-            </w:r>
-            <w:proofErr w:type="gramStart"/>
-            <w:r>
-              <w:rPr>
-                <w:sz w:val="18"/>
-                <w:szCs w:val="18"/>
-              </w:rPr>
-              <w:t>socio-laborales</w:t>
-            </w:r>
-            <w:proofErr w:type="gramEnd"/>
-            <w:r>
-              <w:rPr>
-                <w:sz w:val="18"/>
-                <w:szCs w:val="18"/>
-              </w:rPr>
-              <w:t xml:space="preserve"> a un nivel elemental en modalidad intensiva, según la tabla de competencias </w:t>
+              <w:t xml:space="preserve">Comunicarse de forma oral y escrita usando el idioma inglés en situaciones socio-laborales a un nivel elemental en modalidad intensiva, según la tabla de competencias </w:t>
             </w:r>
             <w:r>
               <w:rPr>
@@ -3572,23 +3296,7 @@
                 <w:sz w:val="18"/>
                 <w:szCs w:val="18"/>
               </w:rPr>
-              <w:t xml:space="preserve">Comunicarse de forma oral y escrita usando el idioma inglés en situaciones </w:t>
-            </w:r>
-            <w:proofErr w:type="gramStart"/>
-            <w:r>
-              <w:rPr>
-                <w:sz w:val="18"/>
-                <w:szCs w:val="18"/>
-              </w:rPr>
-              <w:t>socio-laborales</w:t>
-            </w:r>
-            <w:proofErr w:type="gramEnd"/>
-            <w:r>
-              <w:rPr>
-                <w:sz w:val="18"/>
-                <w:szCs w:val="18"/>
-              </w:rPr>
-              <w:t xml:space="preserve"> a un nivel intermedio en modalidad intensiva, según la tabla de competencias </w:t>
+              <w:t xml:space="preserve">Comunicarse de forma oral y escrita usando el idioma inglés en situaciones socio-laborales a un nivel intermedio en modalidad intensiva, según la tabla de competencias </w:t>
             </w:r>
             <w:r>
               <w:rPr>
@@ -3753,23 +3461,7 @@
                 <w:sz w:val="18"/>
                 <w:szCs w:val="18"/>
               </w:rPr>
-              <w:t xml:space="preserve">Comunicarse de forma oral y escrita usando el idioma inglés en situaciones </w:t>
-            </w:r>
-            <w:proofErr w:type="gramStart"/>
-            <w:r>
-              <w:rPr>
-                <w:sz w:val="18"/>
-                <w:szCs w:val="18"/>
-              </w:rPr>
-              <w:t>socio-laborales</w:t>
-            </w:r>
-            <w:proofErr w:type="gramEnd"/>
-            <w:r>
-              <w:rPr>
-                <w:sz w:val="18"/>
-                <w:szCs w:val="18"/>
-              </w:rPr>
-              <w:t xml:space="preserve"> a un nivel intermedio alto en modalidad intensiva, según la tabla de competencias </w:t>
+              <w:t xml:space="preserve">Comunicarse de forma oral y escrita usando el idioma inglés en situaciones socio-laborales a un nivel intermedio alto en modalidad intensiva, según la tabla de competencias </w:t>
             </w:r>
             <w:r>
               <w:rPr>
@@ -3908,15 +3600,13 @@
               </w:rPr>
               <w:t xml:space="preserve">Un conjunto de los </w:t>
             </w:r>
-            <w:proofErr w:type="gramStart"/>
             <w:r>
               <w:rPr>
                 <w:sz w:val="18"/>
                 <w:szCs w:val="18"/>
               </w:rPr>
-              <w:t>comentario anteriores</w:t>
+              <w:t>comentarios anteriores</w:t>
             </w:r>
-            <w:proofErr w:type="gramEnd"/>
             <w:r>
               <w:rPr>
                 <w:sz w:val="18"/>
@@ -10065,6 +9755,7 @@
   <w:style w:type="character" w:default="1" w:styleId="Fuentedeprrafopredeter">
     <w:name w:val="Default Paragraph Font"/>
     <w:uiPriority w:val="1"/>
+    <w:semiHidden/>
     <w:unhideWhenUsed/>
   </w:style>
   <w:style w:type="table" w:default="1" w:styleId="Tablanormal">
@@ -11365,10 +11056,6 @@
 </file>
 
 <file path=customXml/item1.xml><?xml version="1.0" encoding="utf-8"?>
-<b:Sources xmlns:b="http://schemas.openxmlformats.org/officeDocument/2006/bibliography" xmlns="http://schemas.openxmlformats.org/officeDocument/2006/bibliography" SelectedStyle="\APASixthEditionOfficeOnline.xsl" StyleName="APA" Version="6"/>
-</file>
-
-<file path=customXml/item2.xml><?xml version="1.0" encoding="utf-8"?>
 <ct:contentTypeSchema xmlns:ct="http://schemas.microsoft.com/office/2006/metadata/contentType" xmlns:ma="http://schemas.microsoft.com/office/2006/metadata/properties/metaAttributes" ct:_="" ma:_="" ma:contentTypeName="Documento" ma:contentTypeID="0x010100E96778489EE7714D8BD12CC105EB918B" ma:contentTypeVersion="2" ma:contentTypeDescription="Crear nuevo documento." ma:contentTypeScope="" ma:versionID="416c5c7ae9b5d54d83875cd3c65194e3">
   <xsd:schema xmlns:xsd="http://www.w3.org/2001/XMLSchema" xmlns:xs="http://www.w3.org/2001/XMLSchema" xmlns:p="http://schemas.microsoft.com/office/2006/metadata/properties" xmlns:ns2="126e8a1c-9ea9-435a-ac89-d06c80d62e30" targetNamespace="http://schemas.microsoft.com/office/2006/metadata/properties" ma:root="true" ma:fieldsID="70a237c842677bd850644f8595079f5e" ns2:_="">
     <xsd:import namespace="126e8a1c-9ea9-435a-ac89-d06c80d62e30"/>
@@ -11500,13 +11187,11 @@
 </ct:contentTypeSchema>
 </file>
 
-<file path=customXml/item3.xml><?xml version="1.0" encoding="utf-8"?>
-<p:properties xmlns:p="http://schemas.microsoft.com/office/2006/metadata/properties" xmlns:xsi="http://www.w3.org/2001/XMLSchema-instance" xmlns:pc="http://schemas.microsoft.com/office/infopath/2007/PartnerControls">
-  <documentManagement/>
-</p:properties>
+<file path=customXml/item2.xml><?xml version="1.0" encoding="utf-8"?>
+<b:Sources xmlns:b="http://schemas.openxmlformats.org/officeDocument/2006/bibliography" xmlns="http://schemas.openxmlformats.org/officeDocument/2006/bibliography" SelectedStyle="\APASixthEditionOfficeOnline.xsl" StyleName="APA" Version="6"/>
 </file>
 
-<file path=customXml/item4.xml><?xml version="1.0" encoding="utf-8"?>
+<file path=customXml/item3.xml><?xml version="1.0" encoding="utf-8"?>
 <?mso-contentType ?>
 <FormTemplates xmlns="http://schemas.microsoft.com/sharepoint/v3/contenttype/forms">
   <Display>DocumentLibraryForm</Display>
@@ -11515,15 +11200,13 @@
 </FormTemplates>
 </file>
 
-<file path=customXml/itemProps1.xml><?xml version="1.0" encoding="utf-8"?>
-<ds:datastoreItem xmlns:ds="http://schemas.openxmlformats.org/officeDocument/2006/customXml" ds:itemID="{6E8A10B9-B765-4F0B-A47F-7CB788CD8F65}">
-  <ds:schemaRefs>
-    <ds:schemaRef ds:uri="http://schemas.openxmlformats.org/officeDocument/2006/bibliography"/>
-  </ds:schemaRefs>
-</ds:datastoreItem>
+<file path=customXml/item4.xml><?xml version="1.0" encoding="utf-8"?>
+<p:properties xmlns:p="http://schemas.microsoft.com/office/2006/metadata/properties" xmlns:xsi="http://www.w3.org/2001/XMLSchema-instance" xmlns:pc="http://schemas.microsoft.com/office/infopath/2007/PartnerControls">
+  <documentManagement/>
+</p:properties>
 </file>
 
-<file path=customXml/itemProps2.xml><?xml version="1.0" encoding="utf-8"?>
+<file path=customXml/itemProps1.xml><?xml version="1.0" encoding="utf-8"?>
 <ds:datastoreItem xmlns:ds="http://schemas.openxmlformats.org/officeDocument/2006/customXml" ds:itemID="{767CD2D5-7A6C-47C3-9B54-C4225C74DD0B}">
   <ds:schemaRefs>
     <ds:schemaRef ds:uri="http://schemas.microsoft.com/office/2006/metadata/contentType"/>
@@ -11541,19 +11224,27 @@
 </ds:datastoreItem>
 </file>
 
+<file path=customXml/itemProps2.xml><?xml version="1.0" encoding="utf-8"?>
+<ds:datastoreItem xmlns:ds="http://schemas.openxmlformats.org/officeDocument/2006/customXml" ds:itemID="{6E8A10B9-B765-4F0B-A47F-7CB788CD8F65}">
+  <ds:schemaRefs>
+    <ds:schemaRef ds:uri="http://schemas.openxmlformats.org/officeDocument/2006/bibliography"/>
+  </ds:schemaRefs>
+</ds:datastoreItem>
+</file>
+
 <file path=customXml/itemProps3.xml><?xml version="1.0" encoding="utf-8"?>
+<ds:datastoreItem xmlns:ds="http://schemas.openxmlformats.org/officeDocument/2006/customXml" ds:itemID="{DABAA964-10BA-4DBC-ABF2-CDEAC0FAF7AA}">
+  <ds:schemaRefs>
+    <ds:schemaRef ds:uri="http://schemas.microsoft.com/sharepoint/v3/contenttype/forms"/>
+  </ds:schemaRefs>
+</ds:datastoreItem>
+</file>
+
+<file path=customXml/itemProps4.xml><?xml version="1.0" encoding="utf-8"?>
 <ds:datastoreItem xmlns:ds="http://schemas.openxmlformats.org/officeDocument/2006/customXml" ds:itemID="{5F1783E3-BA1C-4CA3-8E32-C9B378BBED03}">
   <ds:schemaRefs>
     <ds:schemaRef ds:uri="http://schemas.microsoft.com/office/2006/metadata/properties"/>
     <ds:schemaRef ds:uri="http://schemas.microsoft.com/office/infopath/2007/PartnerControls"/>
   </ds:schemaRefs>
 </ds:datastoreItem>
-</file>
-
-<file path=customXml/itemProps4.xml><?xml version="1.0" encoding="utf-8"?>
-<ds:datastoreItem xmlns:ds="http://schemas.openxmlformats.org/officeDocument/2006/customXml" ds:itemID="{DABAA964-10BA-4DBC-ABF2-CDEAC0FAF7AA}">
-  <ds:schemaRefs>
-    <ds:schemaRef ds:uri="http://schemas.microsoft.com/sharepoint/v3/contenttype/forms"/>
-  </ds:schemaRefs>
-</ds:datastoreItem>
 </file>
</xml_diff>